<commit_message>
Deploying to gh-pages from @ HannahMarsh/HannahMarsh.github.io@319a86ad12c92389edc8f2cbf835292ce9070cca 🚀
</commit_message>
<xml_diff>
--- a/assets/cv/Hannah_Marsh-CV.docx
+++ b/assets/cv/Hannah_Marsh-CV.docx
@@ -14,6 +14,153 @@
           <w:szCs w:val="20"/>
         </w:rPr>
       </w:pPr>
+      <w:r>
+        <w:rPr>
+          <w:rFonts w:ascii="Palatino Linotype" w:eastAsia="Palatino Linotype" w:hAnsi="Palatino Linotype" w:cs="Palatino Linotype"/>
+          <w:noProof/>
+          <w:color w:val="4A4A4A"/>
+          <w:sz w:val="20"/>
+          <w:szCs w:val="20"/>
+        </w:rPr>
+        <mc:AlternateContent>
+          <mc:Choice Requires="wps">
+            <w:drawing>
+              <wp:anchor distT="0" distB="0" distL="114300" distR="114300" simplePos="0" relativeHeight="251659264" behindDoc="0" locked="0" layoutInCell="1" allowOverlap="1" wp14:anchorId="4643C1F7" wp14:editId="0592A5BD">
+                <wp:simplePos x="0" y="0"/>
+                <wp:positionH relativeFrom="margin">
+                  <wp:align>center</wp:align>
+                </wp:positionH>
+                <wp:positionV relativeFrom="paragraph">
+                  <wp:posOffset>152400</wp:posOffset>
+                </wp:positionV>
+                <wp:extent cx="558588" cy="557784"/>
+                <wp:effectExtent l="12700" t="12700" r="13335" b="13970"/>
+                <wp:wrapNone/>
+                <wp:docPr id="852243838" name="Oval 1"/>
+                <wp:cNvGraphicFramePr>
+                  <a:graphicFrameLocks xmlns:a="http://schemas.openxmlformats.org/drawingml/2006/main" noChangeAspect="1"/>
+                </wp:cNvGraphicFramePr>
+                <a:graphic xmlns:a="http://schemas.openxmlformats.org/drawingml/2006/main">
+                  <a:graphicData uri="http://schemas.microsoft.com/office/word/2010/wordprocessingShape">
+                    <wps:wsp>
+                      <wps:cNvSpPr>
+                        <a:spLocks noChangeAspect="1"/>
+                      </wps:cNvSpPr>
+                      <wps:spPr>
+                        <a:xfrm>
+                          <a:off x="0" y="0"/>
+                          <a:ext cx="558588" cy="557784"/>
+                        </a:xfrm>
+                        <a:prstGeom prst="ellipse">
+                          <a:avLst/>
+                        </a:prstGeom>
+                        <a:solidFill>
+                          <a:srgbClr val="2A1061">
+                            <a:alpha val="19516"/>
+                          </a:srgbClr>
+                        </a:solidFill>
+                        <a:ln w="20320">
+                          <a:solidFill>
+                            <a:srgbClr val="2A1061"/>
+                          </a:solidFill>
+                        </a:ln>
+                      </wps:spPr>
+                      <wps:style>
+                        <a:lnRef idx="2">
+                          <a:schemeClr val="accent1">
+                            <a:shade val="15000"/>
+                          </a:schemeClr>
+                        </a:lnRef>
+                        <a:fillRef idx="1">
+                          <a:schemeClr val="accent1"/>
+                        </a:fillRef>
+                        <a:effectRef idx="0">
+                          <a:schemeClr val="accent1"/>
+                        </a:effectRef>
+                        <a:fontRef idx="minor">
+                          <a:schemeClr val="lt1"/>
+                        </a:fontRef>
+                      </wps:style>
+                      <wps:txbx>
+                        <w:txbxContent>
+                          <w:p>
+                            <w:pPr>
+                              <w:spacing w:line="240" w:lineRule="auto"/>
+                              <w:jc w:val="center"/>
+                              <w:rPr>
+                                <w:rFonts w:ascii="Aptos Light" w:hAnsi="Aptos Light"/>
+                                <w:color w:val="2A1061"/>
+                                <w:sz w:val="40"/>
+                                <w:szCs w:val="40"/>
+                              </w:rPr>
+                            </w:pPr>
+                            <w:r>
+                              <w:rPr>
+                                <w:rFonts w:ascii="Aptos Light" w:hAnsi="Aptos Light"/>
+                                <w:color w:val="2A1061"/>
+                                <w:sz w:val="40"/>
+                                <w:szCs w:val="40"/>
+                              </w:rPr>
+                              <w:t>HM</w:t>
+                            </w:r>
+                          </w:p>
+                        </w:txbxContent>
+                      </wps:txbx>
+                      <wps:bodyPr rot="0" spcFirstLastPara="0" vertOverflow="overflow" horzOverflow="overflow" vert="horz" wrap="square" lIns="0" tIns="0" rIns="0" bIns="0" numCol="1" spcCol="0" rtlCol="0" fromWordArt="0" anchor="ctr" anchorCtr="0" forceAA="0" compatLnSpc="1">
+                        <a:prstTxWarp prst="textNoShape">
+                          <a:avLst/>
+                        </a:prstTxWarp>
+                        <a:noAutofit/>
+                      </wps:bodyPr>
+                    </wps:wsp>
+                  </a:graphicData>
+                </a:graphic>
+                <wp14:sizeRelH relativeFrom="margin">
+                  <wp14:pctWidth>0</wp14:pctWidth>
+                </wp14:sizeRelH>
+                <wp14:sizeRelV relativeFrom="margin">
+                  <wp14:pctHeight>0</wp14:pctHeight>
+                </wp14:sizeRelV>
+              </wp:anchor>
+            </w:drawing>
+          </mc:Choice>
+          <mc:Fallback>
+            <w:pict>
+              <v:oval w14:anchorId="4643C1F7" id="Oval 1" o:spid="_x0000_s1026" style="position:absolute;left:0;text-align:left;margin-left:0;margin-top:12pt;width:44pt;height:43.9pt;z-index:251659264;visibility:visible;mso-wrap-style:square;mso-width-percent:0;mso-height-percent:0;mso-wrap-distance-left:9pt;mso-wrap-distance-top:0;mso-wrap-distance-right:9pt;mso-wrap-distance-bottom:0;mso-position-horizontal:center;mso-position-horizontal-relative:margin;mso-position-vertical:absolute;mso-position-vertical-relative:text;mso-width-percent:0;mso-height-percent:0;mso-width-relative:margin;mso-height-relative:margin;v-text-anchor:middle" o:gfxdata="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" fillcolor="#2a1061" strokecolor="#2a1061" strokeweight="1.6pt">
+                <v:fill opacity="12850f"/>
+                <v:path arrowok="t"/>
+                <o:lock v:ext="edit" aspectratio="t"/>
+                <v:textbox inset="0,0,0,0">
+                  <w:txbxContent>
+                    <w:p>
+                      <w:pPr>
+                        <w:spacing w:line="240" w:lineRule="auto"/>
+                        <w:jc w:val="center"/>
+                        <w:rPr>
+                          <w:rFonts w:ascii="Aptos Light" w:hAnsi="Aptos Light"/>
+                          <w:color w:val="2A1061"/>
+                          <w:sz w:val="40"/>
+                          <w:szCs w:val="40"/>
+                        </w:rPr>
+                      </w:pPr>
+                      <w:r>
+                        <w:rPr>
+                          <w:rFonts w:ascii="Aptos Light" w:hAnsi="Aptos Light"/>
+                          <w:color w:val="2A1061"/>
+                          <w:sz w:val="40"/>
+                          <w:szCs w:val="40"/>
+                        </w:rPr>
+                        <w:t>HM</w:t>
+                      </w:r>
+                    </w:p>
+                  </w:txbxContent>
+                </v:textbox>
+                <w10:wrap anchorx="margin"/>
+              </v:oval>
+            </w:pict>
+          </mc:Fallback>
+        </mc:AlternateContent>
+      </w:r>
     </w:p>
     <w:p>
       <w:pPr>
@@ -32,27 +179,22 @@
       <w:pPr>
         <w:pStyle w:val="divname"/>
         <w:rPr>
-          <w:rFonts w:ascii="Palatino Linotype" w:eastAsia="Palatino Linotype" w:hAnsi="Palatino Linotype" w:cs="Palatino Linotype"/>
-          <w:color w:val="2B1161"/>
-        </w:rPr>
-      </w:pPr>
-      <w:r>
-        <w:rPr>
           <w:rStyle w:val="span"/>
           <w:rFonts w:ascii="Palatino Linotype" w:eastAsia="Palatino Linotype" w:hAnsi="Palatino Linotype" w:cs="Palatino Linotype"/>
           <w:color w:val="2B1161"/>
           <w:sz w:val="52"/>
           <w:szCs w:val="52"/>
         </w:rPr>
-        <w:t>HANNAH R.</w:t>
-      </w:r>
-      <w:r>
+      </w:pPr>
+    </w:p>
+    <w:p>
+      <w:pPr>
+        <w:pStyle w:val="divname"/>
         <w:rPr>
           <w:rFonts w:ascii="Palatino Linotype" w:eastAsia="Palatino Linotype" w:hAnsi="Palatino Linotype" w:cs="Palatino Linotype"/>
           <w:color w:val="2B1161"/>
         </w:rPr>
-        <w:t xml:space="preserve"> </w:t>
-      </w:r>
+      </w:pPr>
       <w:r>
         <w:rPr>
           <w:rStyle w:val="span"/>
@@ -61,6 +203,23 @@
           <w:sz w:val="52"/>
           <w:szCs w:val="52"/>
         </w:rPr>
+        <w:t>HANNAH R.</w:t>
+      </w:r>
+      <w:r>
+        <w:rPr>
+          <w:rFonts w:ascii="Palatino Linotype" w:eastAsia="Palatino Linotype" w:hAnsi="Palatino Linotype" w:cs="Palatino Linotype"/>
+          <w:color w:val="2B1161"/>
+        </w:rPr>
+        <w:t xml:space="preserve"> </w:t>
+      </w:r>
+      <w:r>
+        <w:rPr>
+          <w:rStyle w:val="span"/>
+          <w:rFonts w:ascii="Palatino Linotype" w:eastAsia="Palatino Linotype" w:hAnsi="Palatino Linotype" w:cs="Palatino Linotype"/>
+          <w:color w:val="2B1161"/>
+          <w:sz w:val="52"/>
+          <w:szCs w:val="52"/>
+        </w:rPr>
         <w:t>MARSH</w:t>
       </w:r>
     </w:p>
@@ -69,8 +228,11 @@
         <w:pStyle w:val="divaddress"/>
         <w:spacing w:before="100"/>
         <w:rPr>
-          <w:rFonts w:ascii="Palatino Linotype" w:eastAsia="Palatino Linotype" w:hAnsi="Palatino Linotype" w:cs="Palatino Linotype"/>
-          <w:color w:val="4A4A4A"/>
+          <w:rStyle w:val="span"/>
+          <w:rFonts w:ascii="Palatino Linotype" w:eastAsia="Palatino Linotype" w:hAnsi="Palatino Linotype" w:cs="Palatino Linotype"/>
+          <w:color w:val="4A4A4A"/>
+          <w:sz w:val="20"/>
+          <w:szCs w:val="20"/>
         </w:rPr>
       </w:pPr>
       <w:hyperlink r:id="rId5" w:history="1">
@@ -154,6 +316,15 @@
     </w:p>
     <w:p>
       <w:pPr>
+        <w:pStyle w:val="divaddress"/>
+        <w:rPr>
+          <w:rFonts w:ascii="Palatino Linotype" w:eastAsia="Palatino Linotype" w:hAnsi="Palatino Linotype" w:cs="Palatino Linotype"/>
+          <w:color w:val="4A4A4A"/>
+        </w:rPr>
+      </w:pPr>
+    </w:p>
+    <w:p>
+      <w:pPr>
         <w:pStyle w:val="divdocumentheading"/>
         <w:pBdr>
           <w:bottom w:val="none" w:sz="0" w:space="0" w:color="auto"/>
@@ -164,7 +335,7 @@
         <w:spacing w:before="300" w:line="260" w:lineRule="atLeast"/>
         <w:rPr>
           <w:rFonts w:ascii="Palatino Linotype" w:eastAsia="Palatino Linotype" w:hAnsi="Palatino Linotype" w:cs="Palatino Linotype"/>
-          <w:color w:val="2B1161"/>
+          <w:color w:val="2A1061"/>
           <w:sz w:val="20"/>
           <w:szCs w:val="20"/>
         </w:rPr>
@@ -173,7 +344,7 @@
         <w:rPr>
           <w:rStyle w:val="divdocumentdivsectiontitle"/>
           <w:rFonts w:ascii="Palatino Linotype" w:eastAsia="Palatino Linotype" w:hAnsi="Palatino Linotype" w:cs="Palatino Linotype"/>
-          <w:color w:val="2B1161"/>
+          <w:color w:val="2A1061"/>
         </w:rPr>
         <w:t xml:space="preserve">Experience   </w:t>
       </w:r>
@@ -181,7 +352,7 @@
         <w:rPr>
           <w:rFonts w:ascii="Palatino Linotype" w:eastAsia="Palatino Linotype" w:hAnsi="Palatino Linotype" w:cs="Palatino Linotype"/>
           <w:strike/>
-          <w:color w:val="2B1161"/>
+          <w:color w:val="2A1061"/>
         </w:rPr>
         <w:t xml:space="preserve"> </w:t>
       </w:r>
@@ -189,7 +360,7 @@
         <w:rPr>
           <w:rFonts w:ascii="Palatino Linotype" w:eastAsia="Palatino Linotype" w:hAnsi="Palatino Linotype" w:cs="Palatino Linotype"/>
           <w:strike/>
-          <w:color w:val="2B1161"/>
+          <w:color w:val="2A1061"/>
         </w:rPr>
         <w:tab/>
       </w:r>
@@ -381,37 +552,7 @@
                 <w:sz w:val="20"/>
                 <w:szCs w:val="20"/>
               </w:rPr>
-              <w:t xml:space="preserve">, </w:t>
-            </w:r>
-            <w:r>
-              <w:rPr>
-                <w:rStyle w:val="span"/>
-                <w:rFonts w:ascii="Palatino Linotype" w:eastAsia="Palatino Linotype" w:hAnsi="Palatino Linotype" w:cs="Palatino Linotype"/>
-                <w:color w:val="4A4A4A"/>
-                <w:sz w:val="20"/>
-                <w:szCs w:val="20"/>
-              </w:rPr>
-              <w:t xml:space="preserve">boosting user interaction metrics by over </w:t>
-            </w:r>
-            <w:r>
-              <w:rPr>
-                <w:rStyle w:val="span"/>
-                <w:rFonts w:ascii="Palatino Linotype" w:eastAsia="Palatino Linotype" w:hAnsi="Palatino Linotype" w:cs="Palatino Linotype"/>
-                <w:color w:val="4A4A4A"/>
-                <w:sz w:val="20"/>
-                <w:szCs w:val="20"/>
-              </w:rPr>
-              <w:t>15</w:t>
-            </w:r>
-            <w:r>
-              <w:rPr>
-                <w:rStyle w:val="span"/>
-                <w:rFonts w:ascii="Palatino Linotype" w:eastAsia="Palatino Linotype" w:hAnsi="Palatino Linotype" w:cs="Palatino Linotype"/>
-                <w:color w:val="4A4A4A"/>
-                <w:sz w:val="20"/>
-                <w:szCs w:val="20"/>
-              </w:rPr>
-              <w:t>%.</w:t>
+              <w:t>.</w:t>
             </w:r>
           </w:p>
           <w:p>
@@ -701,17 +842,7 @@
                 <w:sz w:val="20"/>
                 <w:szCs w:val="20"/>
               </w:rPr>
-              <w:t xml:space="preserve">, </w:t>
-            </w:r>
-            <w:r>
-              <w:rPr>
-                <w:rStyle w:val="span"/>
-                <w:rFonts w:ascii="Palatino Linotype" w:eastAsia="Palatino Linotype" w:hAnsi="Palatino Linotype" w:cs="Palatino Linotype"/>
-                <w:color w:val="4A4A4A"/>
-                <w:sz w:val="20"/>
-                <w:szCs w:val="20"/>
-              </w:rPr>
-              <w:t>resulting in a 25% improvement in system compatibility and performance.</w:t>
+              <w:t>.</w:t>
             </w:r>
           </w:p>
           <w:p>
@@ -916,42 +1047,7 @@
           <w:sz w:val="20"/>
           <w:szCs w:val="20"/>
         </w:rPr>
-        <w:t xml:space="preserve">Expected </w:t>
-      </w:r>
-      <w:r>
-        <w:rPr>
-          <w:rStyle w:val="span"/>
-          <w:rFonts w:ascii="Palatino Linotype" w:eastAsia="Palatino Linotype" w:hAnsi="Palatino Linotype" w:cs="Palatino Linotype"/>
-          <w:i/>
-          <w:iCs/>
-          <w:color w:val="4A4A4A"/>
-          <w:sz w:val="20"/>
-          <w:szCs w:val="20"/>
-        </w:rPr>
-        <w:t xml:space="preserve">graduation by </w:t>
-      </w:r>
-      <w:r>
-        <w:rPr>
-          <w:rStyle w:val="span"/>
-          <w:rFonts w:ascii="Palatino Linotype" w:eastAsia="Palatino Linotype" w:hAnsi="Palatino Linotype" w:cs="Palatino Linotype"/>
-          <w:i/>
-          <w:iCs/>
-          <w:color w:val="4A4A4A"/>
-          <w:sz w:val="20"/>
-          <w:szCs w:val="20"/>
-        </w:rPr>
-        <w:t>2028</w:t>
-      </w:r>
-      <w:r>
-        <w:rPr>
-          <w:rFonts w:ascii="Palatino Linotype" w:eastAsia="Palatino Linotype" w:hAnsi="Palatino Linotype" w:cs="Palatino Linotype"/>
-          <w:i/>
-          <w:iCs/>
-          <w:color w:val="4A4A4A"/>
-          <w:sz w:val="20"/>
-          <w:szCs w:val="20"/>
-        </w:rPr>
-        <w:t xml:space="preserve"> </w:t>
+        <w:t>In Progress</w:t>
       </w:r>
     </w:p>
     <w:p>
@@ -1127,8 +1223,94 @@
           <w:sz w:val="20"/>
           <w:szCs w:val="20"/>
         </w:rPr>
-        <w:t>Graduated summa cum laude</w:t>
-      </w:r>
+        <w:t xml:space="preserve">Graduated </w:t>
+      </w:r>
+      <w:r>
+        <w:rPr>
+          <w:rStyle w:val="span"/>
+          <w:rFonts w:ascii="Palatino Linotype" w:eastAsia="Palatino Linotype" w:hAnsi="Palatino Linotype" w:cs="Palatino Linotype"/>
+          <w:i/>
+          <w:iCs/>
+          <w:color w:val="4A4A4A"/>
+          <w:sz w:val="20"/>
+          <w:szCs w:val="20"/>
+        </w:rPr>
+        <w:t>S</w:t>
+      </w:r>
+      <w:r>
+        <w:rPr>
+          <w:rStyle w:val="span"/>
+          <w:rFonts w:ascii="Palatino Linotype" w:eastAsia="Palatino Linotype" w:hAnsi="Palatino Linotype" w:cs="Palatino Linotype"/>
+          <w:i/>
+          <w:iCs/>
+          <w:color w:val="4A4A4A"/>
+          <w:sz w:val="20"/>
+          <w:szCs w:val="20"/>
+        </w:rPr>
+        <w:t xml:space="preserve">umma </w:t>
+      </w:r>
+      <w:r>
+        <w:rPr>
+          <w:rStyle w:val="span"/>
+          <w:rFonts w:ascii="Palatino Linotype" w:eastAsia="Palatino Linotype" w:hAnsi="Palatino Linotype" w:cs="Palatino Linotype"/>
+          <w:i/>
+          <w:iCs/>
+          <w:color w:val="4A4A4A"/>
+          <w:sz w:val="20"/>
+          <w:szCs w:val="20"/>
+        </w:rPr>
+        <w:t>C</w:t>
+      </w:r>
+      <w:r>
+        <w:rPr>
+          <w:rStyle w:val="span"/>
+          <w:rFonts w:ascii="Palatino Linotype" w:eastAsia="Palatino Linotype" w:hAnsi="Palatino Linotype" w:cs="Palatino Linotype"/>
+          <w:i/>
+          <w:iCs/>
+          <w:color w:val="4A4A4A"/>
+          <w:sz w:val="20"/>
+          <w:szCs w:val="20"/>
+        </w:rPr>
+        <w:t xml:space="preserve">um </w:t>
+      </w:r>
+      <w:r>
+        <w:rPr>
+          <w:rStyle w:val="span"/>
+          <w:rFonts w:ascii="Palatino Linotype" w:eastAsia="Palatino Linotype" w:hAnsi="Palatino Linotype" w:cs="Palatino Linotype"/>
+          <w:i/>
+          <w:iCs/>
+          <w:color w:val="4A4A4A"/>
+          <w:sz w:val="20"/>
+          <w:szCs w:val="20"/>
+        </w:rPr>
+        <w:t>L</w:t>
+      </w:r>
+      <w:r>
+        <w:rPr>
+          <w:rStyle w:val="span"/>
+          <w:rFonts w:ascii="Palatino Linotype" w:eastAsia="Palatino Linotype" w:hAnsi="Palatino Linotype" w:cs="Palatino Linotype"/>
+          <w:i/>
+          <w:iCs/>
+          <w:color w:val="4A4A4A"/>
+          <w:sz w:val="20"/>
+          <w:szCs w:val="20"/>
+        </w:rPr>
+        <w:t>aude</w:t>
+      </w:r>
+    </w:p>
+    <w:p>
+      <w:pPr>
+        <w:pStyle w:val="divdocumentulli"/>
+        <w:spacing w:line="260" w:lineRule="atLeast"/>
+        <w:ind w:left="280"/>
+        <w:rPr>
+          <w:rStyle w:val="span"/>
+          <w:rFonts w:ascii="Palatino Linotype" w:eastAsia="Palatino Linotype" w:hAnsi="Palatino Linotype" w:cs="Palatino Linotype"/>
+          <w:color w:val="4A4A4A"/>
+          <w:sz w:val="15"/>
+          <w:szCs w:val="15"/>
+        </w:rPr>
+      </w:pPr>
     </w:p>
     <w:p>
       <w:pPr>
@@ -1446,7 +1628,17 @@
                 <w:sz w:val="20"/>
                 <w:szCs w:val="20"/>
               </w:rPr>
-              <w:t>Preparing to author a comprehensive research paper that will outline the methodology, results, and potential industry applications of the study, aiming to contribute significantly to the field of database management systems.</w:t>
+              <w:t>Preparing to author a comprehensive research paper that will outline the methodology, results, and potential industry applications</w:t>
+            </w:r>
+            <w:r>
+              <w:rPr>
+                <w:rStyle w:val="span"/>
+                <w:rFonts w:ascii="Palatino Linotype" w:eastAsia="Palatino Linotype" w:hAnsi="Palatino Linotype" w:cs="Palatino Linotype"/>
+                <w:color w:val="4A4A4A"/>
+                <w:sz w:val="20"/>
+                <w:szCs w:val="20"/>
+              </w:rPr>
+              <w:t>.</w:t>
             </w:r>
           </w:p>
         </w:tc>

</xml_diff>

<commit_message>
Deploying to gh-pages from @ HannahMarsh/HannahMarsh.github.io@d91afb607354590e3b2435e582ba12ed11a4da96 🚀
</commit_message>
<xml_diff>
--- a/assets/cv/Hannah_Marsh-CV.docx
+++ b/assets/cv/Hannah_Marsh-CV.docx
@@ -2584,7 +2584,25 @@
                 <w:sz w:val="20"/>
                 <w:szCs w:val="20"/>
               </w:rPr>
-              <w:t>(NodeJS, Angular, Ruby)</w:t>
+              <w:t>(NodeJS, Angular, Ruby</w:t>
+            </w:r>
+            <w:r>
+              <w:rPr>
+                <w:rFonts w:ascii="Palatino Linotype" w:eastAsia="Palatino Linotype" w:hAnsi="Palatino Linotype" w:cs="Palatino Linotype"/>
+                <w:color w:val="595959" w:themeColor="text1" w:themeTint="A6"/>
+                <w:sz w:val="20"/>
+                <w:szCs w:val="20"/>
+              </w:rPr>
+              <w:t>, Bootstrap</w:t>
+            </w:r>
+            <w:r>
+              <w:rPr>
+                <w:rFonts w:ascii="Palatino Linotype" w:eastAsia="Palatino Linotype" w:hAnsi="Palatino Linotype" w:cs="Palatino Linotype"/>
+                <w:color w:val="595959" w:themeColor="text1" w:themeTint="A6"/>
+                <w:sz w:val="20"/>
+                <w:szCs w:val="20"/>
+              </w:rPr>
+              <w:t>)</w:t>
             </w:r>
           </w:p>
           <w:p>
@@ -2919,6 +2937,84 @@
                 <w:szCs w:val="20"/>
               </w:rPr>
               <w:t>Agile &amp; Scrum Methodologies</w:t>
+            </w:r>
+          </w:p>
+          <w:p>
+            <w:pPr>
+              <w:pStyle w:val="divdocumentulli"/>
+              <w:numPr>
+                <w:ilvl w:val="0"/>
+                <w:numId w:val="2"/>
+              </w:numPr>
+              <w:spacing w:line="260" w:lineRule="atLeast"/>
+              <w:ind w:left="280" w:hanging="192"/>
+              <w:rPr>
+                <w:rFonts w:ascii="Palatino Linotype" w:eastAsia="Palatino Linotype" w:hAnsi="Palatino Linotype" w:cs="Palatino Linotype"/>
+                <w:color w:val="595959" w:themeColor="text1" w:themeTint="A6"/>
+                <w:sz w:val="20"/>
+                <w:szCs w:val="20"/>
+              </w:rPr>
+            </w:pPr>
+            <w:r>
+              <w:rPr>
+                <w:rFonts w:ascii="Palatino Linotype" w:eastAsia="Palatino Linotype" w:hAnsi="Palatino Linotype" w:cs="Palatino Linotype"/>
+                <w:color w:val="595959" w:themeColor="text1" w:themeTint="A6"/>
+                <w:sz w:val="20"/>
+                <w:szCs w:val="20"/>
+              </w:rPr>
+              <w:t>Docker</w:t>
+            </w:r>
+          </w:p>
+          <w:p>
+            <w:pPr>
+              <w:pStyle w:val="divdocumentulli"/>
+              <w:numPr>
+                <w:ilvl w:val="0"/>
+                <w:numId w:val="2"/>
+              </w:numPr>
+              <w:spacing w:line="260" w:lineRule="atLeast"/>
+              <w:ind w:left="280" w:hanging="192"/>
+              <w:rPr>
+                <w:rFonts w:ascii="Palatino Linotype" w:eastAsia="Palatino Linotype" w:hAnsi="Palatino Linotype" w:cs="Palatino Linotype"/>
+                <w:color w:val="595959" w:themeColor="text1" w:themeTint="A6"/>
+                <w:sz w:val="20"/>
+                <w:szCs w:val="20"/>
+              </w:rPr>
+            </w:pPr>
+            <w:r>
+              <w:rPr>
+                <w:rFonts w:ascii="Palatino Linotype" w:eastAsia="Palatino Linotype" w:hAnsi="Palatino Linotype" w:cs="Palatino Linotype"/>
+                <w:color w:val="595959" w:themeColor="text1" w:themeTint="A6"/>
+                <w:sz w:val="20"/>
+                <w:szCs w:val="20"/>
+              </w:rPr>
+              <w:t>SQL</w:t>
+            </w:r>
+          </w:p>
+          <w:p>
+            <w:pPr>
+              <w:pStyle w:val="divdocumentulli"/>
+              <w:numPr>
+                <w:ilvl w:val="0"/>
+                <w:numId w:val="2"/>
+              </w:numPr>
+              <w:spacing w:line="260" w:lineRule="atLeast"/>
+              <w:ind w:left="280" w:hanging="192"/>
+              <w:rPr>
+                <w:rFonts w:ascii="Palatino Linotype" w:eastAsia="Palatino Linotype" w:hAnsi="Palatino Linotype" w:cs="Palatino Linotype"/>
+                <w:color w:val="595959" w:themeColor="text1" w:themeTint="A6"/>
+                <w:sz w:val="20"/>
+                <w:szCs w:val="20"/>
+              </w:rPr>
+            </w:pPr>
+            <w:r>
+              <w:rPr>
+                <w:rFonts w:ascii="Palatino Linotype" w:eastAsia="Palatino Linotype" w:hAnsi="Palatino Linotype" w:cs="Palatino Linotype"/>
+                <w:color w:val="595959" w:themeColor="text1" w:themeTint="A6"/>
+                <w:sz w:val="20"/>
+                <w:szCs w:val="20"/>
+              </w:rPr>
+              <w:t>Linux</w:t>
             </w:r>
           </w:p>
         </w:tc>

</xml_diff>